<commit_message>
First commit of isobarQuant code
</commit_message>
<xml_diff>
--- a/LICENSE AGREEMENT.docx
+++ b/LICENSE AGREEMENT.docx
@@ -73,6 +73,97 @@
         </w:rPr>
         <w:t>“</w:t>
       </w:r>
+      <w:r>
+        <w:rPr>
+          <w:rFonts w:ascii="Times New Roman" w:hAnsi="Times New Roman" w:cs="Times New Roman"/>
+          <w:sz w:val="28"/>
+          <w:szCs w:val="28"/>
+          <w:lang w:val="en-US"/>
+        </w:rPr>
+        <w:t>isobarQuant</w:t>
+      </w:r>
+      <w:r>
+        <w:rPr>
+          <w:rFonts w:ascii="Times New Roman" w:hAnsi="Times New Roman" w:cs="Times New Roman"/>
+          <w:sz w:val="28"/>
+          <w:szCs w:val="28"/>
+          <w:lang w:val="en-US"/>
+        </w:rPr>
+        <w:t>”</w:t>
+      </w:r>
+      <w:r>
+        <w:rPr>
+          <w:rFonts w:ascii="Times New Roman" w:hAnsi="Times New Roman" w:cs="Times New Roman"/>
+          <w:sz w:val="28"/>
+          <w:szCs w:val="28"/>
+          <w:lang w:val="en-US"/>
+        </w:rPr>
+        <w:t xml:space="preserve"> Freeware Software License Agreement, </w:t>
+      </w:r>
+      <w:r>
+        <w:rPr>
+          <w:rFonts w:ascii="Times New Roman" w:hAnsi="Times New Roman" w:cs="Times New Roman"/>
+          <w:sz w:val="28"/>
+          <w:szCs w:val="28"/>
+          <w:lang w:val="en-US"/>
+        </w:rPr>
+        <w:t xml:space="preserve">which applies to the </w:t>
+      </w:r>
+      <w:r>
+        <w:rPr>
+          <w:rFonts w:ascii="Times New Roman" w:hAnsi="Times New Roman" w:cs="Times New Roman"/>
+          <w:sz w:val="28"/>
+          <w:szCs w:val="28"/>
+          <w:lang w:val="en-US"/>
+        </w:rPr>
+        <w:t>isobarQuant</w:t>
+      </w:r>
+      <w:r>
+        <w:rPr>
+          <w:rFonts w:ascii="Times New Roman" w:hAnsi="Times New Roman" w:cs="Times New Roman"/>
+          <w:sz w:val="28"/>
+          <w:szCs w:val="28"/>
+          <w:lang w:val="en-US"/>
+        </w:rPr>
+        <w:t xml:space="preserve"> </w:t>
+      </w:r>
+      <w:r>
+        <w:rPr>
+          <w:rFonts w:ascii="Times New Roman" w:hAnsi="Times New Roman" w:cs="Times New Roman"/>
+          <w:sz w:val="28"/>
+          <w:szCs w:val="28"/>
+          <w:lang w:val="en-US"/>
+        </w:rPr>
+        <w:t xml:space="preserve">suite </w:t>
+      </w:r>
+      <w:r>
+        <w:rPr>
+          <w:rFonts w:ascii="Times New Roman" w:hAnsi="Times New Roman" w:cs="Times New Roman"/>
+          <w:sz w:val="28"/>
+          <w:szCs w:val="28"/>
+          <w:lang w:val="en-US"/>
+        </w:rPr>
+        <w:t xml:space="preserve">of software, the owner of which </w:t>
+      </w:r>
+      <w:proofErr w:type="gramStart"/>
+      <w:r>
+        <w:rPr>
+          <w:rFonts w:ascii="Times New Roman" w:hAnsi="Times New Roman" w:cs="Times New Roman"/>
+          <w:sz w:val="28"/>
+          <w:szCs w:val="28"/>
+          <w:lang w:val="en-US"/>
+        </w:rPr>
+        <w:t xml:space="preserve">is </w:t>
+      </w:r>
+      <w:r>
+        <w:rPr>
+          <w:rFonts w:ascii="Times New Roman" w:hAnsi="Times New Roman" w:cs="Times New Roman"/>
+          <w:sz w:val="28"/>
+          <w:szCs w:val="28"/>
+          <w:lang w:val="en-US"/>
+        </w:rPr>
+        <w:t xml:space="preserve"> </w:t>
+      </w:r>
       <w:proofErr w:type="spellStart"/>
       <w:r>
         <w:rPr>
@@ -81,143 +172,75 @@
           <w:szCs w:val="28"/>
           <w:lang w:val="en-US"/>
         </w:rPr>
+        <w:t>Cellzome</w:t>
+      </w:r>
+      <w:proofErr w:type="spellEnd"/>
+      <w:proofErr w:type="gramEnd"/>
+      <w:r>
+        <w:rPr>
+          <w:rFonts w:ascii="Times New Roman" w:hAnsi="Times New Roman" w:cs="Times New Roman"/>
+          <w:sz w:val="28"/>
+          <w:szCs w:val="28"/>
+          <w:lang w:val="en-US"/>
+        </w:rPr>
+        <w:t xml:space="preserve"> GmbH</w:t>
+      </w:r>
+      <w:r>
+        <w:rPr>
+          <w:rFonts w:ascii="Times New Roman" w:hAnsi="Times New Roman" w:cs="Times New Roman"/>
+          <w:sz w:val="28"/>
+          <w:szCs w:val="28"/>
+          <w:lang w:val="en-US"/>
+        </w:rPr>
+        <w:t>, a GSK Company</w:t>
+      </w:r>
+      <w:r>
+        <w:rPr>
+          <w:rFonts w:ascii="Times New Roman" w:hAnsi="Times New Roman" w:cs="Times New Roman"/>
+          <w:sz w:val="28"/>
+          <w:szCs w:val="28"/>
+          <w:lang w:val="en-US"/>
+        </w:rPr>
+        <w:t xml:space="preserve">, </w:t>
+      </w:r>
+      <w:proofErr w:type="spellStart"/>
+      <w:r>
+        <w:rPr>
+          <w:rFonts w:ascii="Times New Roman" w:hAnsi="Times New Roman" w:cs="Times New Roman"/>
+          <w:sz w:val="28"/>
+          <w:szCs w:val="28"/>
+          <w:lang w:val="en-US"/>
+        </w:rPr>
+        <w:t>Meyerhofstraße</w:t>
+      </w:r>
+      <w:proofErr w:type="spellEnd"/>
+      <w:r>
+        <w:rPr>
+          <w:rFonts w:ascii="Times New Roman" w:hAnsi="Times New Roman" w:cs="Times New Roman"/>
+          <w:sz w:val="28"/>
+          <w:szCs w:val="28"/>
+          <w:lang w:val="en-US"/>
+        </w:rPr>
+        <w:t xml:space="preserve"> 1, 69117, Heidelberg, Germany</w:t>
+      </w:r>
+      <w:r>
+        <w:rPr>
+          <w:rFonts w:ascii="Times New Roman" w:hAnsi="Times New Roman" w:cs="Times New Roman"/>
+          <w:sz w:val="28"/>
+          <w:szCs w:val="28"/>
+          <w:lang w:val="en-US"/>
+        </w:rPr>
+        <w:t>. The software “</w:t>
+      </w:r>
+      <w:r>
+        <w:rPr>
+          <w:rFonts w:ascii="Times New Roman" w:hAnsi="Times New Roman" w:cs="Times New Roman"/>
+          <w:sz w:val="28"/>
+          <w:szCs w:val="28"/>
+          <w:lang w:val="en-US"/>
+        </w:rPr>
         <w:t>isobarQuant</w:t>
       </w:r>
-      <w:proofErr w:type="spellEnd"/>
-      <w:r>
-        <w:rPr>
-          <w:rFonts w:ascii="Times New Roman" w:hAnsi="Times New Roman" w:cs="Times New Roman"/>
-          <w:sz w:val="28"/>
-          <w:szCs w:val="28"/>
-          <w:lang w:val="en-US"/>
-        </w:rPr>
-        <w:t>”</w:t>
-      </w:r>
-      <w:r>
-        <w:rPr>
-          <w:rFonts w:ascii="Times New Roman" w:hAnsi="Times New Roman" w:cs="Times New Roman"/>
-          <w:sz w:val="28"/>
-          <w:szCs w:val="28"/>
-          <w:lang w:val="en-US"/>
-        </w:rPr>
-        <w:t xml:space="preserve"> Freeware Software License Agreement, </w:t>
-      </w:r>
-      <w:r>
-        <w:rPr>
-          <w:rFonts w:ascii="Times New Roman" w:hAnsi="Times New Roman" w:cs="Times New Roman"/>
-          <w:sz w:val="28"/>
-          <w:szCs w:val="28"/>
-          <w:lang w:val="en-US"/>
-        </w:rPr>
-        <w:t xml:space="preserve">which applies to the </w:t>
-      </w:r>
-      <w:proofErr w:type="spellStart"/>
-      <w:r>
-        <w:rPr>
-          <w:rFonts w:ascii="Times New Roman" w:hAnsi="Times New Roman" w:cs="Times New Roman"/>
-          <w:sz w:val="28"/>
-          <w:szCs w:val="28"/>
-          <w:lang w:val="en-US"/>
-        </w:rPr>
-        <w:t>isobarQuant</w:t>
-      </w:r>
-      <w:proofErr w:type="spellEnd"/>
-      <w:r>
-        <w:rPr>
-          <w:rFonts w:ascii="Times New Roman" w:hAnsi="Times New Roman" w:cs="Times New Roman"/>
-          <w:sz w:val="28"/>
-          <w:szCs w:val="28"/>
-          <w:lang w:val="en-US"/>
-        </w:rPr>
-        <w:t xml:space="preserve"> </w:t>
-      </w:r>
-      <w:r>
-        <w:rPr>
-          <w:rFonts w:ascii="Times New Roman" w:hAnsi="Times New Roman" w:cs="Times New Roman"/>
-          <w:sz w:val="28"/>
-          <w:szCs w:val="28"/>
-          <w:lang w:val="en-US"/>
-        </w:rPr>
-        <w:t xml:space="preserve">suite of software, the owner of which, </w:t>
-      </w:r>
-      <w:proofErr w:type="spellStart"/>
-      <w:r>
-        <w:rPr>
-          <w:rFonts w:ascii="Times New Roman" w:hAnsi="Times New Roman" w:cs="Times New Roman"/>
-          <w:sz w:val="28"/>
-          <w:szCs w:val="28"/>
-          <w:lang w:val="en-US"/>
-        </w:rPr>
-        <w:t>Cellzome</w:t>
-      </w:r>
-      <w:proofErr w:type="spellEnd"/>
-      <w:r>
-        <w:rPr>
-          <w:rFonts w:ascii="Times New Roman" w:hAnsi="Times New Roman" w:cs="Times New Roman"/>
-          <w:sz w:val="28"/>
-          <w:szCs w:val="28"/>
-          <w:lang w:val="en-US"/>
-        </w:rPr>
-        <w:t xml:space="preserve"> GmbH</w:t>
-      </w:r>
-      <w:r>
-        <w:rPr>
-          <w:rFonts w:ascii="Times New Roman" w:hAnsi="Times New Roman" w:cs="Times New Roman"/>
-          <w:sz w:val="28"/>
-          <w:szCs w:val="28"/>
-          <w:lang w:val="en-US"/>
-        </w:rPr>
-        <w:t>, a GSK Company</w:t>
-      </w:r>
-      <w:r>
-        <w:rPr>
-          <w:rFonts w:ascii="Times New Roman" w:hAnsi="Times New Roman" w:cs="Times New Roman"/>
-          <w:sz w:val="28"/>
-          <w:szCs w:val="28"/>
-          <w:lang w:val="en-US"/>
-        </w:rPr>
-        <w:t xml:space="preserve">, </w:t>
-      </w:r>
-      <w:proofErr w:type="spellStart"/>
-      <w:r>
-        <w:rPr>
-          <w:rFonts w:ascii="Times New Roman" w:hAnsi="Times New Roman" w:cs="Times New Roman"/>
-          <w:sz w:val="28"/>
-          <w:szCs w:val="28"/>
-          <w:lang w:val="en-US"/>
-        </w:rPr>
-        <w:t>Meyerhofstraße</w:t>
-      </w:r>
-      <w:proofErr w:type="spellEnd"/>
-      <w:r>
-        <w:rPr>
-          <w:rFonts w:ascii="Times New Roman" w:hAnsi="Times New Roman" w:cs="Times New Roman"/>
-          <w:sz w:val="28"/>
-          <w:szCs w:val="28"/>
-          <w:lang w:val="en-US"/>
-        </w:rPr>
-        <w:t xml:space="preserve"> 1, 69117, Heidelberg, Germany</w:t>
-      </w:r>
-      <w:r>
-        <w:rPr>
-          <w:rFonts w:ascii="Times New Roman" w:hAnsi="Times New Roman" w:cs="Times New Roman"/>
-          <w:sz w:val="28"/>
-          <w:szCs w:val="28"/>
-          <w:lang w:val="en-US"/>
-        </w:rPr>
-        <w:t>. The software “</w:t>
-      </w:r>
-      <w:proofErr w:type="spellStart"/>
-      <w:r>
-        <w:rPr>
-          <w:rFonts w:ascii="Times New Roman" w:hAnsi="Times New Roman" w:cs="Times New Roman"/>
-          <w:sz w:val="28"/>
-          <w:szCs w:val="28"/>
-          <w:lang w:val="en-US"/>
-        </w:rPr>
-        <w:t>isobarQuant</w:t>
-      </w:r>
-      <w:proofErr w:type="spellEnd"/>
       <w:r>
         <w:rPr>
           <w:rFonts w:ascii="Times New Roman" w:hAnsi="Times New Roman" w:cs="Times New Roman"/>
@@ -270,7 +293,6 @@
         </w:rPr>
         <w:t xml:space="preserve">sing the </w:t>
       </w:r>
-      <w:proofErr w:type="spellStart"/>
       <w:r>
         <w:rPr>
           <w:rFonts w:ascii="Times New Roman" w:hAnsi="Times New Roman" w:cs="Times New Roman"/>
@@ -280,7 +302,6 @@
         </w:rPr>
         <w:t>isobarQuant</w:t>
       </w:r>
-      <w:proofErr w:type="spellEnd"/>
       <w:r>
         <w:rPr>
           <w:rFonts w:ascii="Times New Roman" w:hAnsi="Times New Roman" w:cs="Times New Roman"/>
@@ -317,7 +338,6 @@
         </w:rPr>
         <w:t xml:space="preserve">you automatically agree to the terms and conditions contained within this Freeware Software License which is effective while using the </w:t>
       </w:r>
-      <w:proofErr w:type="spellStart"/>
       <w:r>
         <w:rPr>
           <w:rFonts w:ascii="Times New Roman" w:hAnsi="Times New Roman" w:cs="Times New Roman"/>
@@ -327,7 +347,6 @@
         </w:rPr>
         <w:t>isobarQuant</w:t>
       </w:r>
-      <w:proofErr w:type="spellEnd"/>
       <w:r>
         <w:rPr>
           <w:rFonts w:ascii="Times New Roman" w:hAnsi="Times New Roman" w:cs="Times New Roman"/>
@@ -488,7 +507,6 @@
         </w:rPr>
         <w:t xml:space="preserve"> the </w:t>
       </w:r>
-      <w:proofErr w:type="spellStart"/>
       <w:r>
         <w:rPr>
           <w:rFonts w:ascii="Times New Roman" w:hAnsi="Times New Roman" w:cs="Times New Roman"/>
@@ -498,7 +516,6 @@
         </w:rPr>
         <w:t>isobarQuant</w:t>
       </w:r>
-      <w:proofErr w:type="spellEnd"/>
       <w:r>
         <w:rPr>
           <w:rFonts w:ascii="Times New Roman" w:hAnsi="Times New Roman" w:cs="Times New Roman"/>
@@ -587,7 +604,6 @@
         </w:rPr>
         <w:t xml:space="preserve">of </w:t>
       </w:r>
-      <w:proofErr w:type="spellStart"/>
       <w:r>
         <w:rPr>
           <w:rFonts w:ascii="Times New Roman" w:hAnsi="Times New Roman" w:cs="Times New Roman"/>
@@ -597,7 +613,6 @@
         </w:rPr>
         <w:t>isobarQuant</w:t>
       </w:r>
-      <w:proofErr w:type="spellEnd"/>
       <w:r>
         <w:rPr>
           <w:rFonts w:ascii="Times New Roman" w:hAnsi="Times New Roman" w:cs="Times New Roman"/>
@@ -906,7 +921,6 @@
         </w:rPr>
         <w:t xml:space="preserve">destroy all personal copies of </w:t>
       </w:r>
-      <w:proofErr w:type="spellStart"/>
       <w:r>
         <w:rPr>
           <w:rFonts w:ascii="Times New Roman" w:hAnsi="Times New Roman" w:cs="Times New Roman"/>
@@ -916,7 +930,6 @@
         </w:rPr>
         <w:t>isobarQuant</w:t>
       </w:r>
-      <w:proofErr w:type="spellEnd"/>
       <w:r>
         <w:rPr>
           <w:rFonts w:ascii="Times New Roman" w:hAnsi="Times New Roman" w:cs="Times New Roman"/>
@@ -996,7 +1009,6 @@
         </w:rPr>
         <w:t xml:space="preserve">technical support or updates to </w:t>
       </w:r>
-      <w:proofErr w:type="spellStart"/>
       <w:r>
         <w:rPr>
           <w:rFonts w:ascii="Times New Roman" w:hAnsi="Times New Roman" w:cs="Times New Roman"/>
@@ -1006,7 +1018,6 @@
         </w:rPr>
         <w:t>isobarQuant</w:t>
       </w:r>
-      <w:proofErr w:type="spellEnd"/>
       <w:r>
         <w:rPr>
           <w:rFonts w:ascii="Times New Roman" w:hAnsi="Times New Roman" w:cs="Times New Roman"/>
@@ -1050,7 +1061,6 @@
         </w:rPr>
         <w:t xml:space="preserve">s of other agreements regarding </w:t>
       </w:r>
-      <w:proofErr w:type="spellStart"/>
       <w:r>
         <w:rPr>
           <w:rFonts w:ascii="Times New Roman" w:hAnsi="Times New Roman" w:cs="Times New Roman"/>
@@ -1060,7 +1070,6 @@
         </w:rPr>
         <w:t>isobarQuant</w:t>
       </w:r>
-      <w:proofErr w:type="spellEnd"/>
       <w:r>
         <w:rPr>
           <w:rFonts w:ascii="Times New Roman" w:hAnsi="Times New Roman" w:cs="Times New Roman"/>
@@ -1114,7 +1123,6 @@
         </w:rPr>
         <w:t xml:space="preserve">The freeware version of </w:t>
       </w:r>
-      <w:proofErr w:type="spellStart"/>
       <w:r>
         <w:rPr>
           <w:rFonts w:ascii="Times New Roman" w:hAnsi="Times New Roman" w:cs="Times New Roman"/>
@@ -1124,7 +1132,6 @@
         </w:rPr>
         <w:t>isobarQuant</w:t>
       </w:r>
-      <w:proofErr w:type="spellEnd"/>
       <w:r>
         <w:rPr>
           <w:rFonts w:ascii="Times New Roman" w:hAnsi="Times New Roman" w:cs="Times New Roman"/>

</xml_diff>